<commit_message>
Finished Peer Review final
</commit_message>
<xml_diff>
--- a/I-Search/I-SearchOutline.docx
+++ b/I-Search/I-SearchOutline.docx
@@ -101,17 +101,11 @@
         <w:t>"Setting Up Performance Surface of an Artificial Neural Network with Genetic Algorithm Optimization: In Search of an Accurate and Profitable Prediction of Stock Trading"</w:t>
       </w:r>
       <w:r>
-        <w:t xml:space="preserve"> (</w:t>
-      </w:r>
-      <w:r>
-        <w:t xml:space="preserve">S. </w:t>
+        <w:t xml:space="preserve"> (S. </w:t>
       </w:r>
       <w:proofErr w:type="gramStart"/>
       <w:r>
-        <w:t>Hayward</w:t>
-      </w:r>
-      <w:r>
-        <w:t xml:space="preserve"> )</w:t>
+        <w:t>Hayward )</w:t>
       </w:r>
       <w:proofErr w:type="gramEnd"/>
       <w:r>
@@ -202,6 +196,7 @@
         </w:rPr>
         <w:t xml:space="preserve"> </w:t>
       </w:r>
+      <w:bookmarkStart w:id="0" w:name="_GoBack"/>
       <w:r>
         <w:rPr>
           <w:rFonts w:ascii="Calibri" w:eastAsia="Times New Roman" w:hAnsi="Calibri" w:cs="Calibri"/>
@@ -215,6 +210,25 @@
       <w:r>
         <w:t>”</w:t>
       </w:r>
+      <w:bookmarkEnd w:id="0"/>
+      <w:r>
+        <w:fldChar w:fldCharType="begin" w:fldLock="1"/>
+      </w:r>
+      <w:r>
+        <w:instrText>ADDIN CSL_CITATION { "citationItems" : [ { "id" : "ITEM-1", "itemData" : { "ISBN" : "1098-7576", "abstract" : "Recent studies show that there is a significant bidirectional nonlinear causality between stock return and trading volume. This research reinforces the results presented previously and we further investigate whether trading volume can significantly improve the forecasting performance of neural networks, or whether neural networks can adequately model such nonlinearity. Neural networks are trained with the data of stock returns and trading volumes from standard and poor 500 composite index (S&amp;P 500) and Dow Jones Industry index (DJI). The results are used to compare with those networks developed without trading volumes. Daily data is applied to train neural networks in order to test whether trading volumes can help in short-term forecasting. Directional symmetry (DS) and mean absolute percentage error (MAPE) are both employed to test the result of robustness. Empirical results indicate that trading volume has little effect on the performance of direction forecasting. Sometimes it may lead to over-fitting. For forecasting accuracy, trading volume leads to irregular improvements.", "author" : [ { "family" : "Wang", "given" : "Xiaohua" }, { "family" : "Phua", "given" : "P K H" }, { "family" : "Lin", "given" : "Weidong" } ], "container-title" : "Neural Networks, 2003. Proceedings of the International Joint Conference on", "id" : "ITEM-1", "issued" : { "date-parts" : [ [ "2003" ] ] }, "note" : "&lt;m:note&gt;ID: 3&lt;/m:note&gt;", "page" : "2438-2442 vol.4", "title" : "Stock market prediction using neural networks: Does trading volume help in short-term prediction?", "type" : "paper-conference", "volume" : "4" }, "uris" : [ "http://www.mendeley.com/documents/?uuid=d9576abb-21cc-4fec-8fba-ab49606b7784" ] } ], "mendeley" : { "previouslyFormattedCitation" : "(Wang, Phua, &amp; Lin, 2003)" }, "properties" : { "noteIndex" : 0 }, "schema" : "https://github.com/citation-style-language/schema/raw/master/csl-citation.json" }</w:instrText>
+      </w:r>
+      <w:r>
+        <w:fldChar w:fldCharType="separate"/>
+      </w:r>
+      <w:r>
+        <w:rPr>
+          <w:noProof/>
+        </w:rPr>
+        <w:t>(Wang, Phua, &amp; Lin, 2003)</w:t>
+      </w:r>
+      <w:r>
+        <w:fldChar w:fldCharType="end"/>
+      </w:r>
     </w:p>
     <w:p>
       <w:pPr>
@@ -395,21 +409,7 @@
         <w:rPr>
           <w:rFonts w:eastAsia="Times New Roman"/>
         </w:rPr>
-        <w:t xml:space="preserve">. Trade volume) have to weak an effect on the </w:t>
-      </w:r>
-      <w:proofErr w:type="gramStart"/>
-      <w:r>
-        <w:rPr>
-          <w:rFonts w:eastAsia="Times New Roman"/>
-        </w:rPr>
-        <w:t>market</w:t>
-      </w:r>
-      <w:proofErr w:type="gramEnd"/>
-      <w:r>
-        <w:rPr>
-          <w:rFonts w:eastAsia="Times New Roman"/>
-        </w:rPr>
-        <w:t xml:space="preserve"> to be use in circumspect.</w:t>
+        <w:t>. Trade volume) have to weak an effect on the market to be use in circumspect.</w:t>
       </w:r>
     </w:p>
     <w:p>
@@ -430,6 +430,38 @@
       <w:r>
         <w:t>"Comparative Study of Stock Trend Prediction using Time Delay, Recurrent and Probabilistic Neural Networks."</w:t>
       </w:r>
+      <w:r>
+        <w:fldChar w:fldCharType="begin" w:fldLock="1"/>
+      </w:r>
+      <w:r>
+        <w:instrText>ADDIN CSL_CITATION { "citationItems" : [ { "id" : "ITEM-1", "itemData" : { "ISBN" : "1045-9227", "abstract" : "Three networks are compared for low false alarm stock trend predictions. Short-term trends, particularly attractive for neural network analysis, can be used profitably in scenarios such as option trading, but only with significant risk. Therefore, we focus on limiting false alarms, which improves the risk/reward ratio by preventing losses.", "author" : [ { "family" : "Saad", "given" : "Emad W" }, { "family" : "Prokhorov", "given" : "Danil V" }, { "family" : "Wunsch", "given" : "Donald C" }, { "family" : "II", "given" : "D C Wunsch" } ], "container-title" : "Neural Networks, IEEE Transactions on", "id" : "ITEM-1", "issue" : "6", "issued" : { "date-parts" : [ [ "1998" ] ] }, "note" : "&lt;m:note&gt;&lt;m:bold&gt;From Duplicate 1 ( &lt;/m:bold&gt;&lt;m:bold&gt;&lt;m:italic&gt;Comparative study of stock trend prediction using time delay, recurrent and probabilistic neural networks&lt;/m:italic&gt;&lt;/m:bold&gt;&lt;m:bold&gt; - Saad, E W; Prokhorov, D V; II, D C Wunsch )&lt;m:linebreak/&gt;&lt;/m:bold&gt;&lt;m:linebreak/&gt;ID: 4&lt;m:linebreak/&gt;&lt;m:linebreak/&gt;&lt;/m:note&gt;", "page" : "1456-1470", "title" : "Comparative study of stock trend prediction using time delay, recurrent and probabilistic neural networks", "type" : "article-journal", "volume" : "9" }, "uris" : [ "http://www.mendeley.com/documents/?uuid=f73e4c93-1742-421c-accd-766445a62c5a" ] } ], "mendeley" : { "previouslyFormattedCitation" : "(Saad, Prokhorov, Wunsch, &amp; II, 1998)" }, "properties" : { "noteIndex" : 0 }, "schema" : "https://github.com/citation-style-language/schema/raw/master/csl-citation.json" }</w:instrText>
+      </w:r>
+      <w:r>
+        <w:fldChar w:fldCharType="separate"/>
+      </w:r>
+      <w:r>
+        <w:rPr>
+          <w:noProof/>
+        </w:rPr>
+        <w:t>(</w:t>
+      </w:r>
+      <w:proofErr w:type="spellStart"/>
+      <w:r>
+        <w:rPr>
+          <w:noProof/>
+        </w:rPr>
+        <w:t>Saad</w:t>
+      </w:r>
+      <w:proofErr w:type="spellEnd"/>
+      <w:r>
+        <w:rPr>
+          <w:noProof/>
+        </w:rPr>
+        <w:t>, Prokhorov, Wunsch, &amp; II, 1998)</w:t>
+      </w:r>
+      <w:r>
+        <w:fldChar w:fldCharType="end"/>
+      </w:r>
     </w:p>
     <w:p>
       <w:pPr>
@@ -491,7 +523,31 @@
         </w:rPr>
       </w:pPr>
       <w:r>
+        <w:t>“</w:t>
+      </w:r>
+      <w:r>
         <w:t>Investigating the Effect of Different GP Algorithms on the Non-Stationary Behavior of Financial Markets</w:t>
+      </w:r>
+      <w:r>
+        <w:t xml:space="preserve">” </w:t>
+      </w:r>
+      <w:r>
+        <w:fldChar w:fldCharType="begin" w:fldLock="1"/>
+      </w:r>
+      <w:r>
+        <w:instrText>ADDIN CSL_CITATION { "citationItems" : [ { "id" : "ITEM-1", "itemData" : { "ISBN" : "pending", "abstract" : "This paper extends a previous market microstructure model, where we used Genetic Programming (GP) as an inference engine for trading rules, and Self Organizing Maps as a clustering machine for those rules. Experiments in that work took place under a single financial market and investigated whether its behavior is non-stationary or cyclic. Results showed that the market's behavior was constantly changing and strategies that would not adapt to these changes, would become obsolete, and their performance would thus decrease over time. However, because experiments in that work were based on a specific GP algorithm, we are interested in this paper to prove that those results are independent of the choice of such algorithms. We thus repeat our previous tests under two more GP frameworks. In addition, while our previous work surveyed only a single market, in this paper we run tests under 10 markets, for generalization purposes. Finally, we deepen our analysis and investigate whether the performance of strategies, which have not co-evolved with the market, follows a continuous decrease, as it has been previously suggested in the agent-based artificial stock market literature. Results show that our previous results are not sensitive to the choice of GP. Strategies that do not co-evolve with the market, become ineffective. However, we do not find evidence for a continuous performance decrease of these strategies.", "author" : [ { "family" : "Kampouridis", "given" : "M" }, { "family" : "Chen", "given" : "Shu-Heng" }, { "family" : "Tsang", "given" : "E" } ], "container-title" : "Computational Intelligence for Financial Engineering and Economics (CIFEr), 2011 IEEE Symposium on", "id" : "ITEM-1", "issued" : { "date-parts" : [ [ "2011" ] ] }, "note" : "&lt;m:note&gt;ID: 5&lt;/m:note&gt;", "page" : "1-8", "title" : "Investigating the effect of different GP algorithms on the non-stationary behavior of financial markets", "type" : "paper-conference" }, "uris" : [ "http://www.mendeley.com/documents/?uuid=5c875a99-ddb9-461a-a7a6-341711c03e01" ] } ], "mendeley" : { "previouslyFormattedCitation" : "(Kampouridis, Chen, &amp; Tsang, 2011)" }, "properties" : { "noteIndex" : 0 }, "schema" : "https://github.com/citation-style-language/schema/raw/master/csl-citation.json" }</w:instrText>
+      </w:r>
+      <w:r>
+        <w:fldChar w:fldCharType="separate"/>
+      </w:r>
+      <w:r>
+        <w:rPr>
+          <w:noProof/>
+        </w:rPr>
+        <w:t>(Kampouridis, Chen, &amp; Tsang, 2011)</w:t>
+      </w:r>
+      <w:r>
+        <w:fldChar w:fldCharType="end"/>
       </w:r>
     </w:p>
     <w:p>
@@ -587,7 +643,31 @@
         </w:rPr>
       </w:pPr>
       <w:r>
+        <w:t>“</w:t>
+      </w:r>
+      <w:r>
         <w:t>Learning with Imperfections - a Multi-Agent Neural-Genetic Trading System with Differing Levels of Social Learning</w:t>
+      </w:r>
+      <w:r>
+        <w:t xml:space="preserve">” </w:t>
+      </w:r>
+      <w:r>
+        <w:fldChar w:fldCharType="begin" w:fldLock="1"/>
+      </w:r>
+      <w:r>
+        <w:instrText>ADDIN CSL_CITATION { "citationItems" : [ { "id" : "ITEM-1", "itemData" : { "ISBN" : "0780386434", "abstract" : "Some real life dynamic systems are so large and complex that the individuals inside the system can only partially understand their environment. In other words, the dynamic environment is imperfect to its participants. In this paper, by using the stock market as a test bed, we demonstrate an integrated individual learning and social learning model for optimisation problems in dynamic environments with imperfect information. By applying differing levels of social learning process in an evolutionary simulated stock market, we study the importance of social learning on the adaptability of artificial agents in imperfect environments. Comparisons between the integrated individual and social learning model and other evolutionary approaches for dynamic optimisation problems, particularly the memory-based approaches and multipopulation approaches, are also drawn with the emphasis on optimisation problems with imperfect information.", "author" : [ { "family" : "Kendall", "given" : "G" }, { "family" : "Su", "given" : "Y" }, { "family" : "Kendali", "given" : "Graham" } ], "container-title" : "Cybernetics and Intelligent Systems, 2004 IEEE Conference on", "id" : "ITEM-1", "issued" : { "date-parts" : [ [ "2004" ] ] }, "note" : "&lt;m:note&gt;&lt;m:bold&gt;From Duplicate 2 ( &lt;/m:bold&gt;&lt;m:bold&gt;&lt;m:italic&gt;Learning with imperfections - a multi-agent neural-genetic trading system with differing levels of social learning&lt;/m:italic&gt;&lt;/m:bold&gt;&lt;m:bold&gt; - Kendall, G; Su, Y )&lt;m:linebreak/&gt;&lt;/m:bold&gt;&lt;m:linebreak/&gt;&amp;quot;Learning with Imperfections - a Multi-Agent Neural-Genetic Trading System with Differing Levels of Social Learning&amp;quot; presents the paradigm of the market being such a complex system that any perceptions that we or computers can make of it are imperfect. This makes the market an imperfect system (from any useful point of view). The paper also explores how a multi-agent system that communicates with it?s self behaves in this context. First the research is introduced reviewing the components of the research: finding a evolutionary algorithm that not only can find a optimal solution but adapt to the non-static fitness space that is present in the market, and the fact that no matter how much data you provide an agent with it is not possible for them to create a completely accurate predictive model that can be used (imperfect environment) and that this will cause each agent to perceive the environment a unique (possibly useful) way. Next optimization problems (and ideas to overcome them) in dynamic environments are discussed. The primary idea here is that having multiple agents each which evolve to be more effective at smaller problems and then share their knowledge with each other (though not necessarily with the next generation to prevent local optima) may be effective. Then two models of how to do this are discussed. Next the algorithms used in each agent are reviewed, in this case a neural-genetic hybrid algorithm. The rules of the system used to simulate these agents are then described. Following this, how social learning and individual learning work in the context of this experiment is shown in detail. The article concludes with a short description of where further research may continue and infers that this is a very feasible, though imperfect solution.&lt;m:linebreak/&gt;&lt;m:linebreak/&gt;This article is to dense to summarize all of it?s contents in 300 words? Though I think that the idea of using agents that only evolve a solution to a small subset of the problem is brilliant and needs to be extended to not only just creating different points of view on how the environment works but also to be applied in situations that are carefully selected (by another algorithm) to be a situation that the al\u2026", "page" : "47-52 vol.1", "title" : "Learning with imperfections - a multi-agent neural-genetic trading system with differing levels of social learning", "type" : "paper-conference", "volume" : "1" }, "uris" : [ "http://www.mendeley.com/documents/?uuid=15d186b0-a8dd-4da0-9d29-8e2f579fc882" ] } ], "mendeley" : { "previouslyFormattedCitation" : "(Kendall, Su, &amp; Kendali, 2004)" }, "properties" : { "noteIndex" : 0 }, "schema" : "https://github.com/citation-style-language/schema/raw/master/csl-citation.json" }</w:instrText>
+      </w:r>
+      <w:r>
+        <w:fldChar w:fldCharType="separate"/>
+      </w:r>
+      <w:r>
+        <w:rPr>
+          <w:noProof/>
+        </w:rPr>
+        <w:t>(Kendall, Su, &amp; Kendali, 2004)</w:t>
+      </w:r>
+      <w:r>
+        <w:fldChar w:fldCharType="end"/>
       </w:r>
     </w:p>
     <w:p>
@@ -871,530 +951,532 @@
     <w:p>
       <w:pPr>
         <w:pStyle w:val="Heading2"/>
+      </w:pPr>
+      <w:r>
         <w:rPr>
           <w:rFonts w:ascii="Calibri" w:eastAsia="Times New Roman" w:hAnsi="Calibri" w:cs="Calibri"/>
           <w:color w:val="000000"/>
         </w:rPr>
-      </w:pPr>
-      <w:r>
+        <w:t xml:space="preserve">Paper: </w:t>
+      </w:r>
+      <w:r>
+        <w:t>"Prediction of Foreign Exchange Rate by Local Fuzzy Reconstruction Method"</w:t>
+      </w:r>
+      <w:r>
+        <w:t xml:space="preserve"> </w:t>
+      </w:r>
+    </w:p>
+    <w:p>
+      <w:pPr>
+        <w:pStyle w:val="Heading3"/>
         <w:rPr>
           <w:rFonts w:ascii="Calibri" w:eastAsia="Times New Roman" w:hAnsi="Calibri" w:cs="Calibri"/>
           <w:color w:val="000000"/>
         </w:rPr>
-        <w:t xml:space="preserve">Paper: </w:t>
-      </w:r>
-      <w:r>
-        <w:t>"Prediction of Foreign Exchange Rate by Local Fuzzy Reconstruction Method"</w:t>
+      </w:pPr>
+      <w:r>
+        <w:t>Perspective: the market is a chaotic system and as such concepts that apply to chaos should be applicable to analyzing the market.</w:t>
+      </w:r>
+      <w:r>
+        <w:t xml:space="preserve"> </w:t>
       </w:r>
     </w:p>
     <w:p>
       <w:pPr>
         <w:pStyle w:val="Heading3"/>
+        <w:rPr>
+          <w:rFonts w:eastAsia="Times New Roman"/>
+        </w:rPr>
+      </w:pPr>
+      <w:r>
+        <w:rPr>
+          <w:rFonts w:eastAsia="Times New Roman"/>
+        </w:rPr>
+        <w:t xml:space="preserve">Info: Deterministic Chaos, this is </w:t>
+      </w:r>
+      <w:proofErr w:type="spellStart"/>
+      <w:proofErr w:type="gramStart"/>
+      <w:r>
+        <w:rPr>
+          <w:rFonts w:eastAsia="Times New Roman"/>
+        </w:rPr>
+        <w:t>a</w:t>
+      </w:r>
+      <w:proofErr w:type="spellEnd"/>
+      <w:proofErr w:type="gramEnd"/>
+      <w:r>
+        <w:rPr>
+          <w:rFonts w:eastAsia="Times New Roman"/>
+        </w:rPr>
+        <w:t xml:space="preserve"> extension (though not intentionally by the author) and restriction of the idea of an imperfect system discussed in the multi-agent paper.</w:t>
+      </w:r>
+    </w:p>
+    <w:p>
+      <w:pPr>
+        <w:pStyle w:val="Heading3"/>
+        <w:rPr>
+          <w:rFonts w:eastAsia="Times New Roman"/>
+        </w:rPr>
+      </w:pPr>
+      <w:r>
+        <w:rPr>
+          <w:rFonts w:eastAsia="Times New Roman"/>
+        </w:rPr>
+        <w:t xml:space="preserve">Info: </w:t>
+      </w:r>
+      <w:proofErr w:type="spellStart"/>
+      <w:r>
+        <w:rPr>
+          <w:rFonts w:eastAsia="Times New Roman"/>
+        </w:rPr>
+        <w:t>Takens</w:t>
+      </w:r>
+      <w:proofErr w:type="spellEnd"/>
+      <w:r>
+        <w:rPr>
+          <w:rFonts w:eastAsia="Times New Roman"/>
+        </w:rPr>
+        <w:t xml:space="preserve">’ Embedding theorem is a method for </w:t>
+      </w:r>
+      <w:r>
+        <w:rPr>
+          <w:rFonts w:eastAsia="Times New Roman"/>
+        </w:rPr>
+        <w:t>finding the location an attractor in a chaotic system</w:t>
+      </w:r>
+    </w:p>
+    <w:p>
+      <w:pPr>
+        <w:pStyle w:val="Heading3"/>
+        <w:rPr>
+          <w:rFonts w:eastAsia="Times New Roman"/>
+        </w:rPr>
+      </w:pPr>
+      <w:r>
+        <w:rPr>
+          <w:rFonts w:eastAsia="Times New Roman"/>
+        </w:rPr>
+        <w:t xml:space="preserve">Info and method: Local Fuzzy Reconstruction Methods (LFRM) </w:t>
+      </w:r>
+      <w:proofErr w:type="gramStart"/>
+      <w:r>
+        <w:rPr>
+          <w:rFonts w:eastAsia="Times New Roman"/>
+        </w:rPr>
+        <w:t>are</w:t>
+      </w:r>
+      <w:proofErr w:type="gramEnd"/>
+      <w:r>
+        <w:rPr>
+          <w:rFonts w:eastAsia="Times New Roman"/>
+        </w:rPr>
+        <w:t xml:space="preserve"> methods for finding the approximant probable location of an attractor in a chaotic system.</w:t>
+      </w:r>
+    </w:p>
+    <w:p>
+      <w:pPr>
+        <w:pStyle w:val="Heading3"/>
+        <w:rPr>
+          <w:rFonts w:eastAsia="Times New Roman"/>
+        </w:rPr>
+      </w:pPr>
+      <w:r>
+        <w:rPr>
+          <w:rFonts w:eastAsia="Times New Roman"/>
+        </w:rPr>
+        <w:t>Evidence: LFRM</w:t>
+      </w:r>
+      <w:r>
+        <w:rPr>
+          <w:rFonts w:eastAsia="Times New Roman"/>
+        </w:rPr>
+        <w:t xml:space="preserve"> </w:t>
+      </w:r>
+      <w:r>
+        <w:rPr>
+          <w:rFonts w:eastAsia="Times New Roman"/>
+        </w:rPr>
+        <w:t>is used with moderate success to predict short term positions in the market</w:t>
+      </w:r>
+    </w:p>
+    <w:p>
+      <w:pPr>
+        <w:pStyle w:val="Heading3"/>
+        <w:rPr>
+          <w:rFonts w:eastAsia="Times New Roman"/>
+        </w:rPr>
+      </w:pPr>
+      <w:r>
+        <w:rPr>
+          <w:rFonts w:eastAsia="Times New Roman"/>
+        </w:rPr>
+        <w:t>Personal: Combining LFRM with a TDNN may be a good idea.</w:t>
+      </w:r>
+    </w:p>
+    <w:p>
+      <w:pPr>
+        <w:pStyle w:val="Heading2"/>
         <w:rPr>
           <w:rFonts w:ascii="Calibri" w:eastAsia="Times New Roman" w:hAnsi="Calibri" w:cs="Calibri"/>
           <w:color w:val="000000"/>
         </w:rPr>
       </w:pPr>
       <w:r>
-        <w:t>Perspective: the market is a chaotic system and as such concepts that apply to chaos should be applicable to analyzing the market.</w:t>
+        <w:t>Paper: "Software Agents and Market (in) Efficiency: A Human Trader Experiment."</w:t>
       </w:r>
     </w:p>
     <w:p>
       <w:pPr>
         <w:pStyle w:val="Heading3"/>
         <w:rPr>
-          <w:rFonts w:eastAsia="Times New Roman"/>
-        </w:rPr>
-      </w:pPr>
-      <w:r>
-        <w:rPr>
-          <w:rFonts w:eastAsia="Times New Roman"/>
-        </w:rPr>
-        <w:t xml:space="preserve">Info: Deterministic Chaos, this is </w:t>
+          <w:rFonts w:ascii="Calibri" w:eastAsia="Times New Roman" w:hAnsi="Calibri" w:cs="Calibri"/>
+          <w:color w:val="000000"/>
+        </w:rPr>
+      </w:pPr>
+      <w:r>
+        <w:t>Info: Human traders are more effective when they have the knowledge that a computer is exploiting a failing they have</w:t>
+      </w:r>
+    </w:p>
+    <w:p>
+      <w:pPr>
+        <w:pStyle w:val="Heading3"/>
+        <w:rPr>
+          <w:rFonts w:ascii="Calibri" w:eastAsia="Times New Roman" w:hAnsi="Calibri" w:cs="Calibri"/>
+          <w:color w:val="000000"/>
+        </w:rPr>
+      </w:pPr>
+      <w:r>
+        <w:t xml:space="preserve">Perspective: Trading </w:t>
+      </w:r>
+      <w:proofErr w:type="spellStart"/>
+      <w:r>
+        <w:t>algos</w:t>
+      </w:r>
+      <w:proofErr w:type="spellEnd"/>
+      <w:r>
+        <w:t xml:space="preserve"> work by exploiting the mistakes and shortcomings of humans</w:t>
+      </w:r>
+    </w:p>
+    <w:p>
+      <w:pPr>
+        <w:pStyle w:val="Heading3"/>
+        <w:rPr>
+          <w:rFonts w:ascii="Calibri" w:eastAsia="Times New Roman" w:hAnsi="Calibri" w:cs="Calibri"/>
+          <w:color w:val="000000"/>
+        </w:rPr>
+      </w:pPr>
+      <w:r>
+        <w:t xml:space="preserve">Parallel: Sniping sites for </w:t>
+      </w:r>
+      <w:proofErr w:type="spellStart"/>
+      <w:r>
+        <w:t>ebay</w:t>
+      </w:r>
+      <w:proofErr w:type="spellEnd"/>
+      <w:r>
+        <w:t xml:space="preserve">, this principle is what some </w:t>
+      </w:r>
+      <w:proofErr w:type="spellStart"/>
+      <w:r>
+        <w:t>algos</w:t>
+      </w:r>
+      <w:proofErr w:type="spellEnd"/>
+      <w:r>
+        <w:t xml:space="preserve"> work on</w:t>
+      </w:r>
+    </w:p>
+    <w:p>
+      <w:pPr>
+        <w:pStyle w:val="Heading3"/>
+        <w:rPr>
+          <w:rFonts w:ascii="Calibri" w:eastAsia="Times New Roman" w:hAnsi="Calibri" w:cs="Calibri"/>
+          <w:color w:val="000000"/>
+        </w:rPr>
+      </w:pPr>
+      <w:r>
+        <w:t xml:space="preserve">Critical Design: “passive arbitrage-seeking” or arbitrageur and was developed by </w:t>
+      </w:r>
+      <w:proofErr w:type="spellStart"/>
+      <w:r>
+        <w:t>Grossklags</w:t>
+      </w:r>
+      <w:proofErr w:type="spellEnd"/>
+      <w:r>
+        <w:t xml:space="preserve">, it is effective in situations where traders are much more prevalent then agents </w:t>
+      </w:r>
+      <w:r>
+        <w:lastRenderedPageBreak/>
+        <w:t xml:space="preserve">and acts on the imperfections of human traders. The arbitrageur can be </w:t>
+      </w:r>
+      <w:proofErr w:type="gramStart"/>
+      <w:r>
+        <w:t>consider</w:t>
+      </w:r>
+      <w:proofErr w:type="gramEnd"/>
+      <w:r>
+        <w:t xml:space="preserve"> a passive, and rather parasitic agent. Personal: I will use this as one of the methods that the driving GP can employ if I either have time to implement it or can find a implementation of it, low priority though</w:t>
+      </w:r>
+    </w:p>
+    <w:p>
+      <w:pPr>
+        <w:pStyle w:val="Heading1"/>
+        <w:rPr>
+          <w:rFonts w:ascii="Calibri" w:eastAsia="Times New Roman" w:hAnsi="Calibri" w:cs="Calibri"/>
+          <w:color w:val="000000"/>
+        </w:rPr>
+      </w:pPr>
+      <w:r>
+        <w:t>What Now Thesis</w:t>
+      </w:r>
+    </w:p>
+    <w:p>
+      <w:pPr>
+        <w:pStyle w:val="Heading2"/>
+        <w:rPr>
+          <w:rFonts w:eastAsia="Times New Roman"/>
+        </w:rPr>
+      </w:pPr>
+      <w:r>
+        <w:rPr>
+          <w:rFonts w:eastAsia="Times New Roman"/>
+        </w:rPr>
+        <w:t>S</w:t>
+      </w:r>
+      <w:r>
+        <w:rPr>
+          <w:rFonts w:eastAsia="Times New Roman"/>
+        </w:rPr>
+        <w:t>tate that *this* is my working thesis and my extrapolation</w:t>
+      </w:r>
+      <w:r>
+        <w:rPr>
+          <w:rFonts w:eastAsia="Times New Roman"/>
+        </w:rPr>
+        <w:t>s from my research.</w:t>
+      </w:r>
+    </w:p>
+    <w:p>
+      <w:pPr>
+        <w:pStyle w:val="Heading1"/>
+      </w:pPr>
+      <w:r>
+        <w:rPr>
+          <w:rFonts w:eastAsia="Times New Roman"/>
+        </w:rPr>
+        <w:t>What N</w:t>
+      </w:r>
+      <w:r>
+        <w:rPr>
+          <w:rFonts w:eastAsia="Times New Roman"/>
+        </w:rPr>
+        <w:t xml:space="preserve">ext </w:t>
+      </w:r>
+    </w:p>
+    <w:p>
+      <w:pPr>
+        <w:pStyle w:val="Heading2"/>
+      </w:pPr>
+      <w:r>
+        <w:rPr>
+          <w:rFonts w:eastAsia="Times New Roman"/>
+        </w:rPr>
+        <w:t xml:space="preserve">Overview </w:t>
+      </w:r>
+      <w:r>
+        <w:rPr>
+          <w:rFonts w:eastAsia="Times New Roman"/>
+        </w:rPr>
+        <w:t xml:space="preserve">of what am </w:t>
+      </w:r>
+      <w:proofErr w:type="spellStart"/>
+      <w:r>
+        <w:rPr>
+          <w:rFonts w:eastAsia="Times New Roman"/>
+        </w:rPr>
+        <w:t>i</w:t>
+      </w:r>
+      <w:proofErr w:type="spellEnd"/>
+      <w:r>
+        <w:rPr>
+          <w:rFonts w:eastAsia="Times New Roman"/>
+        </w:rPr>
+        <w:t xml:space="preserve"> going to do to continue the progress of this paper?</w:t>
+      </w:r>
+      <w:r>
+        <w:rPr>
+          <w:rFonts w:eastAsia="Times New Roman"/>
+        </w:rPr>
+        <w:t xml:space="preserve"> </w:t>
+      </w:r>
+    </w:p>
+    <w:p>
+      <w:pPr>
+        <w:pStyle w:val="Heading3"/>
+      </w:pPr>
+      <w:r>
+        <w:rPr>
+          <w:rFonts w:eastAsia="Times New Roman"/>
+        </w:rPr>
+        <w:t>Do analysis on multi-</w:t>
+      </w:r>
+      <w:r>
+        <w:rPr>
+          <w:rFonts w:eastAsia="Times New Roman"/>
+        </w:rPr>
+        <w:t>agent paper</w:t>
+      </w:r>
+    </w:p>
+    <w:p>
+      <w:pPr>
+        <w:pStyle w:val="Heading3"/>
+      </w:pPr>
+      <w:r>
+        <w:rPr>
+          <w:rFonts w:eastAsia="Times New Roman"/>
+        </w:rPr>
+        <w:t>Do further research into what ANN to use</w:t>
+      </w:r>
+    </w:p>
+    <w:p>
+      <w:pPr>
+        <w:pStyle w:val="Heading3"/>
+      </w:pPr>
+      <w:r>
+        <w:rPr>
+          <w:rFonts w:eastAsia="Times New Roman"/>
+        </w:rPr>
+        <w:t xml:space="preserve">Do research to determine </w:t>
+      </w:r>
+      <w:proofErr w:type="spellStart"/>
+      <w:r>
+        <w:rPr>
+          <w:rFonts w:eastAsia="Times New Roman"/>
+        </w:rPr>
+        <w:t>wether</w:t>
+      </w:r>
+      <w:proofErr w:type="spellEnd"/>
+      <w:r>
+        <w:rPr>
+          <w:rFonts w:eastAsia="Times New Roman"/>
+        </w:rPr>
+        <w:t xml:space="preserve"> my hypothesis that GA are decent at course prediction is correct.</w:t>
+      </w:r>
+    </w:p>
+    <w:p>
+      <w:pPr>
+        <w:pStyle w:val="Heading3"/>
+      </w:pPr>
+      <w:r>
+        <w:rPr>
+          <w:rFonts w:eastAsia="Times New Roman"/>
+        </w:rPr>
+        <w:t xml:space="preserve">Justify using </w:t>
+      </w:r>
+      <w:r>
+        <w:rPr>
+          <w:rFonts w:eastAsia="Times New Roman"/>
+        </w:rPr>
+        <w:t xml:space="preserve">a GA to drive ANN </w:t>
+      </w:r>
+    </w:p>
+    <w:p>
+      <w:pPr>
+        <w:pStyle w:val="Heading2"/>
+      </w:pPr>
+      <w:r>
+        <w:rPr>
+          <w:rFonts w:eastAsia="Times New Roman"/>
+        </w:rPr>
+        <w:t>What is my plan to complete the research phase of this paper?</w:t>
+      </w:r>
+    </w:p>
+    <w:p>
+      <w:pPr>
+        <w:pStyle w:val="Heading3"/>
+      </w:pPr>
+      <w:r>
+        <w:rPr>
+          <w:rFonts w:eastAsia="Times New Roman"/>
+        </w:rPr>
+        <w:t>Find a programming language and framework that gets the most work done and finish up verification research detailed above</w:t>
+      </w:r>
+    </w:p>
+    <w:p>
+      <w:pPr>
+        <w:pStyle w:val="ListParagraph"/>
+      </w:pPr>
+    </w:p>
+    <w:p>
+      <w:pPr>
+        <w:pStyle w:val="ListParagraph"/>
+      </w:pPr>
+    </w:p>
+    <w:p>
+      <w:pPr>
+        <w:pStyle w:val="Heading1"/>
+      </w:pPr>
+      <w:r>
+        <w:t>How it works:</w:t>
+      </w:r>
+    </w:p>
+    <w:p>
+      <w:pPr>
+        <w:pStyle w:val="Heading1"/>
+      </w:pPr>
+      <w:r>
+        <w:t xml:space="preserve">Two time spans are taken into account a short time and a long time (the long time being many times longer </w:t>
+      </w:r>
+      <w:proofErr w:type="spellStart"/>
+      <w:r>
+        <w:t>then</w:t>
+      </w:r>
+      <w:proofErr w:type="spellEnd"/>
+      <w:r>
+        <w:t xml:space="preserve"> the short time)</w:t>
+      </w:r>
+    </w:p>
+    <w:p>
+      <w:pPr>
+        <w:pStyle w:val="Heading1"/>
+      </w:pPr>
+      <w:r>
+        <w:t>At the beginning of every long time span “social learning” occurs as described in (</w:t>
+      </w:r>
+      <w:proofErr w:type="spellStart"/>
+      <w:r>
+        <w:t>Kendali</w:t>
+      </w:r>
+      <w:proofErr w:type="spellEnd"/>
+      <w:r>
+        <w:t>)</w:t>
+      </w:r>
+      <w:r>
+        <w:t xml:space="preserve"> over long term</w:t>
+      </w:r>
+    </w:p>
+    <w:p>
+      <w:pPr>
+        <w:pStyle w:val="Heading2"/>
+      </w:pPr>
+      <w:r>
+        <w:t xml:space="preserve">Modification: Every agent has multiple ANNs for different situations </w:t>
+      </w:r>
+    </w:p>
+    <w:p>
+      <w:pPr>
+        <w:pStyle w:val="Heading2"/>
+      </w:pPr>
+      <w:r>
+        <w:t xml:space="preserve">Modification: If an agent has seen a situation that there exists a published ANN for it will replace </w:t>
       </w:r>
       <w:proofErr w:type="spellStart"/>
       <w:proofErr w:type="gramStart"/>
       <w:r>
-        <w:rPr>
-          <w:rFonts w:eastAsia="Times New Roman"/>
-        </w:rPr>
-        <w:t>a</w:t>
+        <w:t>it’s</w:t>
       </w:r>
       <w:proofErr w:type="spellEnd"/>
       <w:proofErr w:type="gramEnd"/>
       <w:r>
-        <w:rPr>
-          <w:rFonts w:eastAsia="Times New Roman"/>
-        </w:rPr>
-        <w:t xml:space="preserve"> extension (though not intentionally by the author) and restriction of the idea of an imperfect system discussed in the multi-agent paper.</w:t>
-      </w:r>
-    </w:p>
-    <w:p>
-      <w:pPr>
-        <w:pStyle w:val="Heading3"/>
-        <w:rPr>
-          <w:rFonts w:eastAsia="Times New Roman"/>
-        </w:rPr>
-      </w:pPr>
-      <w:r>
-        <w:rPr>
-          <w:rFonts w:eastAsia="Times New Roman"/>
-        </w:rPr>
-        <w:t xml:space="preserve">Info: </w:t>
-      </w:r>
-      <w:proofErr w:type="spellStart"/>
-      <w:r>
-        <w:rPr>
-          <w:rFonts w:eastAsia="Times New Roman"/>
-        </w:rPr>
-        <w:t>Takens</w:t>
-      </w:r>
-      <w:proofErr w:type="spellEnd"/>
-      <w:r>
-        <w:rPr>
-          <w:rFonts w:eastAsia="Times New Roman"/>
-        </w:rPr>
-        <w:t xml:space="preserve">’ Embedding theorem is a method for </w:t>
-      </w:r>
-      <w:r>
-        <w:rPr>
-          <w:rFonts w:eastAsia="Times New Roman"/>
-        </w:rPr>
-        <w:t>finding the location an attractor in a chaotic system</w:t>
-      </w:r>
-    </w:p>
-    <w:p>
-      <w:pPr>
-        <w:pStyle w:val="Heading3"/>
-        <w:rPr>
-          <w:rFonts w:eastAsia="Times New Roman"/>
-        </w:rPr>
-      </w:pPr>
-      <w:r>
-        <w:rPr>
-          <w:rFonts w:eastAsia="Times New Roman"/>
-        </w:rPr>
-        <w:t xml:space="preserve">Info and method: Local Fuzzy Reconstruction Methods (LFRM) </w:t>
-      </w:r>
-      <w:proofErr w:type="gramStart"/>
-      <w:r>
-        <w:rPr>
-          <w:rFonts w:eastAsia="Times New Roman"/>
-        </w:rPr>
-        <w:t>are</w:t>
-      </w:r>
-      <w:proofErr w:type="gramEnd"/>
-      <w:r>
-        <w:rPr>
-          <w:rFonts w:eastAsia="Times New Roman"/>
-        </w:rPr>
-        <w:t xml:space="preserve"> methods for finding the approximant probable location of an attractor in a chaotic system.</w:t>
-      </w:r>
-    </w:p>
-    <w:p>
-      <w:pPr>
-        <w:pStyle w:val="Heading3"/>
-        <w:rPr>
-          <w:rFonts w:eastAsia="Times New Roman"/>
-        </w:rPr>
-      </w:pPr>
-      <w:r>
-        <w:rPr>
-          <w:rFonts w:eastAsia="Times New Roman"/>
-        </w:rPr>
-        <w:t>Evidence: LFRM</w:t>
-      </w:r>
-      <w:r>
-        <w:rPr>
-          <w:rFonts w:eastAsia="Times New Roman"/>
-        </w:rPr>
-        <w:t xml:space="preserve"> </w:t>
-      </w:r>
-      <w:r>
-        <w:rPr>
-          <w:rFonts w:eastAsia="Times New Roman"/>
-        </w:rPr>
-        <w:t>is used with moderate success to predict short term positions in the market</w:t>
-      </w:r>
-    </w:p>
-    <w:p>
-      <w:pPr>
-        <w:pStyle w:val="Heading3"/>
-        <w:rPr>
-          <w:rFonts w:eastAsia="Times New Roman"/>
-        </w:rPr>
-      </w:pPr>
-      <w:r>
-        <w:rPr>
-          <w:rFonts w:eastAsia="Times New Roman"/>
-        </w:rPr>
-        <w:t>Personal: Combining LFRM with a TDNN may be a good idea.</w:t>
-      </w:r>
-    </w:p>
-    <w:p>
-      <w:pPr>
-        <w:pStyle w:val="Heading2"/>
-        <w:rPr>
-          <w:rFonts w:ascii="Calibri" w:eastAsia="Times New Roman" w:hAnsi="Calibri" w:cs="Calibri"/>
-          <w:color w:val="000000"/>
-        </w:rPr>
-      </w:pPr>
-      <w:r>
-        <w:t>Paper: "Software Agents and Market (in) Efficiency: A Human Trader Experiment."</w:t>
-      </w:r>
-    </w:p>
-    <w:p>
-      <w:pPr>
-        <w:pStyle w:val="Heading3"/>
-        <w:rPr>
-          <w:rFonts w:ascii="Calibri" w:eastAsia="Times New Roman" w:hAnsi="Calibri" w:cs="Calibri"/>
-          <w:color w:val="000000"/>
-        </w:rPr>
-      </w:pPr>
-      <w:r>
-        <w:t>Info: Human traders are more effective when they have the knowledge that a computer is exploiting a failing they have</w:t>
-      </w:r>
-    </w:p>
-    <w:p>
-      <w:pPr>
-        <w:pStyle w:val="Heading3"/>
-        <w:rPr>
-          <w:rFonts w:ascii="Calibri" w:eastAsia="Times New Roman" w:hAnsi="Calibri" w:cs="Calibri"/>
-          <w:color w:val="000000"/>
-        </w:rPr>
-      </w:pPr>
-      <w:r>
-        <w:t xml:space="preserve">Perspective: Trading </w:t>
-      </w:r>
-      <w:proofErr w:type="spellStart"/>
-      <w:r>
-        <w:t>algos</w:t>
-      </w:r>
-      <w:proofErr w:type="spellEnd"/>
-      <w:r>
-        <w:t xml:space="preserve"> work by exploiting the mistakes and shortcomings of humans</w:t>
-      </w:r>
-    </w:p>
-    <w:p>
-      <w:pPr>
-        <w:pStyle w:val="Heading3"/>
-        <w:rPr>
-          <w:rFonts w:ascii="Calibri" w:eastAsia="Times New Roman" w:hAnsi="Calibri" w:cs="Calibri"/>
-          <w:color w:val="000000"/>
-        </w:rPr>
-      </w:pPr>
-      <w:r>
-        <w:t xml:space="preserve">Parallel: Sniping sites for </w:t>
-      </w:r>
-      <w:proofErr w:type="spellStart"/>
-      <w:r>
-        <w:t>ebay</w:t>
-      </w:r>
-      <w:proofErr w:type="spellEnd"/>
-      <w:r>
-        <w:t xml:space="preserve">, this principle is what some </w:t>
-      </w:r>
-      <w:proofErr w:type="spellStart"/>
-      <w:r>
-        <w:t>algos</w:t>
-      </w:r>
-      <w:proofErr w:type="spellEnd"/>
-      <w:r>
-        <w:t xml:space="preserve"> work on</w:t>
-      </w:r>
-    </w:p>
-    <w:p>
-      <w:pPr>
-        <w:pStyle w:val="Heading3"/>
-        <w:rPr>
-          <w:rFonts w:ascii="Calibri" w:eastAsia="Times New Roman" w:hAnsi="Calibri" w:cs="Calibri"/>
-          <w:color w:val="000000"/>
-        </w:rPr>
-      </w:pPr>
-      <w:r>
-        <w:t xml:space="preserve">Critical Design: “passive arbitrage-seeking” or arbitrageur and was developed by </w:t>
-      </w:r>
-      <w:proofErr w:type="spellStart"/>
-      <w:r>
-        <w:t>Grossklags</w:t>
-      </w:r>
-      <w:proofErr w:type="spellEnd"/>
-      <w:r>
-        <w:t xml:space="preserve">, it is effective in situations where traders are much more prevalent then agents </w:t>
-      </w:r>
-      <w:r>
-        <w:lastRenderedPageBreak/>
-        <w:t xml:space="preserve">and acts on the imperfections of human traders. The arbitrageur can be </w:t>
-      </w:r>
-      <w:proofErr w:type="gramStart"/>
-      <w:r>
-        <w:t>consider</w:t>
-      </w:r>
-      <w:proofErr w:type="gramEnd"/>
-      <w:r>
-        <w:t xml:space="preserve"> a passive, and rather parasitic agent. Personal: I will use this as one of the methods that the driving GP can employ if I either have time to implement it or can find a implementation of it, low priority though</w:t>
-      </w:r>
-    </w:p>
-    <w:p>
-      <w:pPr>
-        <w:pStyle w:val="Heading1"/>
-        <w:rPr>
-          <w:rFonts w:ascii="Calibri" w:eastAsia="Times New Roman" w:hAnsi="Calibri" w:cs="Calibri"/>
-          <w:color w:val="000000"/>
-        </w:rPr>
-      </w:pPr>
-      <w:r>
-        <w:t>What Now Thesis</w:t>
-      </w:r>
-    </w:p>
-    <w:p>
-      <w:pPr>
-        <w:pStyle w:val="Heading2"/>
-        <w:rPr>
-          <w:rFonts w:eastAsia="Times New Roman"/>
-        </w:rPr>
-      </w:pPr>
-      <w:r>
-        <w:rPr>
-          <w:rFonts w:eastAsia="Times New Roman"/>
-        </w:rPr>
-        <w:t>S</w:t>
-      </w:r>
-      <w:r>
-        <w:rPr>
-          <w:rFonts w:eastAsia="Times New Roman"/>
-        </w:rPr>
-        <w:t>tate that *this* is my working thesis and my extrapolation</w:t>
-      </w:r>
-      <w:r>
-        <w:rPr>
-          <w:rFonts w:eastAsia="Times New Roman"/>
-        </w:rPr>
-        <w:t>s from my research.</w:t>
-      </w:r>
-    </w:p>
-    <w:p>
-      <w:pPr>
-        <w:pStyle w:val="Heading1"/>
-      </w:pPr>
-      <w:r>
-        <w:rPr>
-          <w:rFonts w:eastAsia="Times New Roman"/>
-        </w:rPr>
-        <w:t>What N</w:t>
-      </w:r>
-      <w:r>
-        <w:rPr>
-          <w:rFonts w:eastAsia="Times New Roman"/>
-        </w:rPr>
-        <w:t xml:space="preserve">ext </w:t>
-      </w:r>
-    </w:p>
-    <w:p>
-      <w:pPr>
-        <w:pStyle w:val="Heading2"/>
-      </w:pPr>
-      <w:r>
-        <w:rPr>
-          <w:rFonts w:eastAsia="Times New Roman"/>
-        </w:rPr>
-        <w:t xml:space="preserve">Overview </w:t>
-      </w:r>
-      <w:r>
-        <w:rPr>
-          <w:rFonts w:eastAsia="Times New Roman"/>
-        </w:rPr>
-        <w:t xml:space="preserve">of what am </w:t>
-      </w:r>
-      <w:proofErr w:type="spellStart"/>
-      <w:r>
-        <w:rPr>
-          <w:rFonts w:eastAsia="Times New Roman"/>
-        </w:rPr>
-        <w:t>i</w:t>
-      </w:r>
-      <w:proofErr w:type="spellEnd"/>
-      <w:r>
-        <w:rPr>
-          <w:rFonts w:eastAsia="Times New Roman"/>
-        </w:rPr>
-        <w:t xml:space="preserve"> going to do to continue the progress of this paper?</w:t>
-      </w:r>
-      <w:r>
-        <w:rPr>
-          <w:rFonts w:eastAsia="Times New Roman"/>
-        </w:rPr>
-        <w:t xml:space="preserve"> </w:t>
-      </w:r>
-    </w:p>
-    <w:p>
-      <w:pPr>
-        <w:pStyle w:val="Heading3"/>
-      </w:pPr>
-      <w:r>
-        <w:rPr>
-          <w:rFonts w:eastAsia="Times New Roman"/>
-        </w:rPr>
-        <w:t>Do analysis on multi-</w:t>
-      </w:r>
-      <w:r>
-        <w:rPr>
-          <w:rFonts w:eastAsia="Times New Roman"/>
-        </w:rPr>
-        <w:t>agent paper</w:t>
-      </w:r>
-    </w:p>
-    <w:p>
-      <w:pPr>
-        <w:pStyle w:val="Heading3"/>
-      </w:pPr>
-      <w:r>
-        <w:rPr>
-          <w:rFonts w:eastAsia="Times New Roman"/>
-        </w:rPr>
-        <w:t>Do further research into what ANN to use</w:t>
-      </w:r>
-    </w:p>
-    <w:p>
-      <w:pPr>
-        <w:pStyle w:val="Heading3"/>
-      </w:pPr>
-      <w:r>
-        <w:rPr>
-          <w:rFonts w:eastAsia="Times New Roman"/>
-        </w:rPr>
-        <w:t xml:space="preserve">Do research to determine </w:t>
-      </w:r>
-      <w:proofErr w:type="spellStart"/>
-      <w:r>
-        <w:rPr>
-          <w:rFonts w:eastAsia="Times New Roman"/>
-        </w:rPr>
-        <w:t>wether</w:t>
-      </w:r>
-      <w:proofErr w:type="spellEnd"/>
-      <w:r>
-        <w:rPr>
-          <w:rFonts w:eastAsia="Times New Roman"/>
-        </w:rPr>
-        <w:t xml:space="preserve"> my hypothesis that GA are decent at course prediction is correct.</w:t>
-      </w:r>
-    </w:p>
-    <w:p>
-      <w:pPr>
-        <w:pStyle w:val="Heading3"/>
-      </w:pPr>
-      <w:r>
-        <w:rPr>
-          <w:rFonts w:eastAsia="Times New Roman"/>
-        </w:rPr>
-        <w:t xml:space="preserve">Justify using </w:t>
-      </w:r>
-      <w:r>
-        <w:rPr>
-          <w:rFonts w:eastAsia="Times New Roman"/>
-        </w:rPr>
-        <w:t xml:space="preserve">a GA to drive ANN </w:t>
-      </w:r>
-    </w:p>
-    <w:p>
-      <w:pPr>
-        <w:pStyle w:val="Heading2"/>
-      </w:pPr>
-      <w:r>
-        <w:rPr>
-          <w:rFonts w:eastAsia="Times New Roman"/>
-        </w:rPr>
-        <w:t>What is my plan to complete the research phase of this paper?</w:t>
-      </w:r>
-    </w:p>
-    <w:p>
-      <w:pPr>
-        <w:pStyle w:val="Heading3"/>
-      </w:pPr>
-      <w:r>
-        <w:rPr>
-          <w:rFonts w:eastAsia="Times New Roman"/>
-        </w:rPr>
-        <w:t>Find a programming language and framework that gets the most work done and finish up verification research detailed above</w:t>
-      </w:r>
-    </w:p>
-    <w:p>
-      <w:pPr>
-        <w:pStyle w:val="ListParagraph"/>
-      </w:pPr>
-    </w:p>
-    <w:p>
-      <w:pPr>
-        <w:pStyle w:val="ListParagraph"/>
-      </w:pPr>
-    </w:p>
-    <w:p>
-      <w:pPr>
-        <w:pStyle w:val="Heading1"/>
-      </w:pPr>
-      <w:r>
-        <w:t>How it works:</w:t>
-      </w:r>
-    </w:p>
-    <w:p>
-      <w:pPr>
-        <w:pStyle w:val="Heading1"/>
-      </w:pPr>
-      <w:r>
-        <w:t xml:space="preserve">Two time spans are taken into account a short time and a long time (the long time being many times longer </w:t>
-      </w:r>
-      <w:proofErr w:type="spellStart"/>
-      <w:r>
-        <w:t>then</w:t>
-      </w:r>
-      <w:proofErr w:type="spellEnd"/>
-      <w:r>
-        <w:t xml:space="preserve"> the short time)</w:t>
-      </w:r>
-    </w:p>
-    <w:p>
-      <w:pPr>
-        <w:pStyle w:val="Heading1"/>
-      </w:pPr>
-      <w:r>
-        <w:t>At the beginning of every long time span “social learning” occurs as described in (</w:t>
-      </w:r>
-      <w:proofErr w:type="spellStart"/>
-      <w:r>
-        <w:t>Kendali</w:t>
-      </w:r>
-      <w:proofErr w:type="spellEnd"/>
-      <w:r>
-        <w:t>)</w:t>
-      </w:r>
-      <w:r>
-        <w:t xml:space="preserve"> over long term</w:t>
-      </w:r>
-    </w:p>
-    <w:p>
-      <w:pPr>
-        <w:pStyle w:val="Heading2"/>
-      </w:pPr>
-      <w:r>
-        <w:t xml:space="preserve">Modification: Every agent has multiple ANNs for different situations </w:t>
-      </w:r>
-    </w:p>
-    <w:p>
-      <w:pPr>
-        <w:pStyle w:val="Heading2"/>
-      </w:pPr>
-      <w:r>
-        <w:t xml:space="preserve">Modification: If an agent has seen a situation that there exists a published ANN for it will replace </w:t>
-      </w:r>
-      <w:proofErr w:type="spellStart"/>
-      <w:proofErr w:type="gramStart"/>
-      <w:r>
-        <w:t>it’s</w:t>
-      </w:r>
-      <w:proofErr w:type="spellEnd"/>
-      <w:proofErr w:type="gramEnd"/>
-      <w:r>
         <w:t xml:space="preserve"> own if the public ANN is superior. </w:t>
       </w:r>
     </w:p>
@@ -1554,15 +1636,7 @@
         <w:t>tries</w:t>
       </w:r>
       <w:r>
-        <w:t xml:space="preserve"> to reduce the amount of chaos that </w:t>
-      </w:r>
-      <w:proofErr w:type="gramStart"/>
-      <w:r>
-        <w:t>a</w:t>
-      </w:r>
-      <w:proofErr w:type="gramEnd"/>
-      <w:r>
-        <w:t xml:space="preserve"> ANN has to deal with when deciding to buy or not thereby making them more effective</w:t>
+        <w:t xml:space="preserve"> to reduce the amount of chaos that a ANN has to deal with when deciding to buy or not thereby making them more effective</w:t>
       </w:r>
     </w:p>
     <w:p>
@@ -4224,4 +4298,16 @@
   <a:objectDefaults/>
   <a:extraClrSchemeLst/>
 </a:theme>
+</file>
+
+<file path=customXml/item1.xml><?xml version="1.0" encoding="utf-8"?>
+<b:Sources xmlns:b="http://schemas.openxmlformats.org/officeDocument/2006/bibliography" xmlns="http://schemas.openxmlformats.org/officeDocument/2006/bibliography" SelectedStyle="\MLASeventhEditionOfficeOnline.xsl" StyleName="MLA Seventh Edition"/>
+</file>
+
+<file path=customXml/itemProps1.xml><?xml version="1.0" encoding="utf-8"?>
+<ds:datastoreItem xmlns:ds="http://schemas.openxmlformats.org/officeDocument/2006/customXml" ds:itemID="{9DC832E9-9706-4524-99B8-9992D762EAA3}">
+  <ds:schemaRefs>
+    <ds:schemaRef ds:uri="http://schemas.openxmlformats.org/officeDocument/2006/bibliography"/>
+  </ds:schemaRefs>
+</ds:datastoreItem>
 </file>
</xml_diff>